<commit_message>
Add save functionality to log
</commit_message>
<xml_diff>
--- a/LogboekSP.docx
+++ b/LogboekSP.docx
@@ -1,6 +1,6 @@
 
 <file path=word/document.xml><?xml version="1.0" encoding="utf-8"?>
-<w:document xmlns:wpc="http://schemas.microsoft.com/office/word/2010/wordprocessingCanvas" xmlns:cx="http://schemas.microsoft.com/office/drawing/2014/chartex" xmlns:cx1="http://schemas.microsoft.com/office/drawing/2015/9/8/chartex" xmlns:cx2="http://schemas.microsoft.com/office/drawing/2015/10/21/chartex" xmlns:mc="http://schemas.openxmlformats.org/markup-compatibility/2006" xmlns:o="urn:schemas-microsoft-com:office:office" xmlns:r="http://schemas.openxmlformats.org/officeDocument/2006/relationships" xmlns:m="http://schemas.openxmlformats.org/officeDocument/2006/math" xmlns:v="urn:schemas-microsoft-com:vml" xmlns:wp14="http://schemas.microsoft.com/office/word/2010/wordprocessingDrawing" xmlns:wp="http://schemas.openxmlformats.org/drawingml/2006/wordprocessingDrawing" xmlns:w10="urn:schemas-microsoft-com:office:word" xmlns:w="http://schemas.openxmlformats.org/wordprocessingml/2006/main" xmlns:w14="http://schemas.microsoft.com/office/word/2010/wordml" xmlns:w15="http://schemas.microsoft.com/office/word/2012/wordml" xmlns:w16se="http://schemas.microsoft.com/office/word/2015/wordml/symex" xmlns:wpg="http://schemas.microsoft.com/office/word/2010/wordprocessingGroup" xmlns:wpi="http://schemas.microsoft.com/office/word/2010/wordprocessingInk" xmlns:wne="http://schemas.microsoft.com/office/word/2006/wordml" xmlns:wps="http://schemas.microsoft.com/office/word/2010/wordprocessingShape" mc:Ignorable="w14 w15 w16se wp14">
+<w:document xmlns:wpc="http://schemas.microsoft.com/office/word/2010/wordprocessingCanvas" xmlns:cx="http://schemas.microsoft.com/office/drawing/2014/chartex" xmlns:cx1="http://schemas.microsoft.com/office/drawing/2015/9/8/chartex" xmlns:cx2="http://schemas.microsoft.com/office/drawing/2015/10/21/chartex" xmlns:cx3="http://schemas.microsoft.com/office/drawing/2016/5/9/chartex" xmlns:cx4="http://schemas.microsoft.com/office/drawing/2016/5/10/chartex" xmlns:cx5="http://schemas.microsoft.com/office/drawing/2016/5/11/chartex" xmlns:mc="http://schemas.openxmlformats.org/markup-compatibility/2006" xmlns:o="urn:schemas-microsoft-com:office:office" xmlns:r="http://schemas.openxmlformats.org/officeDocument/2006/relationships" xmlns:m="http://schemas.openxmlformats.org/officeDocument/2006/math" xmlns:v="urn:schemas-microsoft-com:vml" xmlns:wp14="http://schemas.microsoft.com/office/word/2010/wordprocessingDrawing" xmlns:wp="http://schemas.openxmlformats.org/drawingml/2006/wordprocessingDrawing" xmlns:w10="urn:schemas-microsoft-com:office:word" xmlns:w="http://schemas.openxmlformats.org/wordprocessingml/2006/main" xmlns:w14="http://schemas.microsoft.com/office/word/2010/wordml" xmlns:w15="http://schemas.microsoft.com/office/word/2012/wordml" xmlns:w16se="http://schemas.microsoft.com/office/word/2015/wordml/symex" xmlns:wpg="http://schemas.microsoft.com/office/word/2010/wordprocessingGroup" xmlns:wpi="http://schemas.microsoft.com/office/word/2010/wordprocessingInk" xmlns:wne="http://schemas.microsoft.com/office/word/2006/wordml" xmlns:wps="http://schemas.microsoft.com/office/word/2010/wordprocessingShape" mc:Ignorable="w14 w15 w16se wp14">
   <w:body>
     <w:p>
       <w:pPr>
@@ -16,6 +16,20 @@
         <w:pStyle w:val="Ondertitel"/>
       </w:pPr>
       <w:r>
+        <w:t>Opgave 1: Ovaal toevoegen</w:t>
+      </w:r>
+    </w:p>
+    <w:p>
+      <w:pPr>
+        <w:pStyle w:val="Ondertitel"/>
+        <w:rPr>
+          <w:rStyle w:val="Subtielebenadrukking"/>
+        </w:rPr>
+      </w:pPr>
+      <w:r>
+        <w:rPr>
+          <w:rStyle w:val="Subtielebenadrukking"/>
+        </w:rPr>
         <w:t>Veranderingen 2-11-16:</w:t>
       </w:r>
     </w:p>
@@ -27,13 +41,8 @@
           <w:numId w:val="2"/>
         </w:numPr>
       </w:pPr>
-      <w:proofErr w:type="gramStart"/>
-      <w:r>
-        <w:t>oval.png</w:t>
-      </w:r>
-      <w:proofErr w:type="gramEnd"/>
-      <w:r>
-        <w:t xml:space="preserve"> en filloval.png toegevoegd aan </w:t>
+      <w:r>
+        <w:t xml:space="preserve">oval.png en filloval.png toegevoegd aan </w:t>
       </w:r>
       <w:proofErr w:type="spellStart"/>
       <w:r>
@@ -125,17 +134,12 @@
         <w:t xml:space="preserve"> bij methode </w:t>
       </w:r>
       <w:proofErr w:type="spellStart"/>
-      <w:proofErr w:type="gramStart"/>
       <w:r>
         <w:t>SchetsWin</w:t>
       </w:r>
       <w:proofErr w:type="spellEnd"/>
       <w:r>
-        <w:t>(</w:t>
-      </w:r>
-      <w:proofErr w:type="gramEnd"/>
-      <w:r>
-        <w:t xml:space="preserve">); Ovaaltool en </w:t>
+        <w:t xml:space="preserve">(); Ovaaltool en </w:t>
       </w:r>
       <w:proofErr w:type="spellStart"/>
       <w:r>
@@ -152,6 +156,28 @@
       <w:proofErr w:type="spellEnd"/>
       <w:r>
         <w:t xml:space="preserve"> toegevoegd.</w:t>
+      </w:r>
+    </w:p>
+    <w:p/>
+    <w:p>
+      <w:pPr>
+        <w:pStyle w:val="Ondertitel"/>
+      </w:pPr>
+      <w:r>
+        <w:t>Opgave 2: Opslaan</w:t>
+      </w:r>
+    </w:p>
+    <w:p>
+      <w:pPr>
+        <w:rPr>
+          <w:rStyle w:val="Subtielebenadrukking"/>
+        </w:rPr>
+      </w:pPr>
+      <w:r>
+        <w:rPr>
+          <w:rStyle w:val="Subtielebenadrukking"/>
+        </w:rPr>
+        <w:t>Veranderingen 2-11-16:</w:t>
       </w:r>
     </w:p>
     <w:p>
@@ -159,11 +185,116 @@
         <w:pStyle w:val="Lijstalinea"/>
         <w:numPr>
           <w:ilvl w:val="0"/>
-          <w:numId w:val="2"/>
+          <w:numId w:val="4"/>
         </w:numPr>
       </w:pPr>
+      <w:r>
+        <w:t xml:space="preserve">Voeg in </w:t>
+      </w:r>
+      <w:proofErr w:type="spellStart"/>
+      <w:r>
+        <w:t>SchetsWin.cs</w:t>
+      </w:r>
+      <w:proofErr w:type="spellEnd"/>
+      <w:r>
+        <w:t xml:space="preserve"> een </w:t>
+      </w:r>
+      <w:proofErr w:type="spellStart"/>
+      <w:r>
+        <w:t>dropdown</w:t>
+      </w:r>
+      <w:proofErr w:type="spellEnd"/>
+      <w:r>
+        <w:t xml:space="preserve"> item ‘opslaan’ toe. Deze roept de methode opslaan aan.</w:t>
+      </w:r>
+    </w:p>
+    <w:p>
+      <w:pPr>
+        <w:pStyle w:val="Lijstalinea"/>
+        <w:numPr>
+          <w:ilvl w:val="0"/>
+          <w:numId w:val="4"/>
+        </w:numPr>
+      </w:pPr>
+      <w:r>
+        <w:t xml:space="preserve">Voeg de methode opslaan toe. Deze maakt gebruik van een </w:t>
+      </w:r>
+      <w:proofErr w:type="spellStart"/>
+      <w:r>
+        <w:t>SaveFileDialog</w:t>
+      </w:r>
+      <w:proofErr w:type="spellEnd"/>
+      <w:r>
+        <w:t xml:space="preserve"> met de filter </w:t>
+      </w:r>
+      <w:r>
+        <w:t>"Images|*.</w:t>
+      </w:r>
+      <w:proofErr w:type="spellStart"/>
+      <w:r>
+        <w:t>bmp</w:t>
+      </w:r>
+      <w:proofErr w:type="spellEnd"/>
+      <w:r>
+        <w:t>;*.</w:t>
+      </w:r>
+      <w:proofErr w:type="spellStart"/>
+      <w:r>
+        <w:t>png</w:t>
+      </w:r>
+      <w:proofErr w:type="spellEnd"/>
+      <w:r>
+        <w:t>;*.jpg"</w:t>
+      </w:r>
+    </w:p>
+    <w:p>
+      <w:pPr>
+        <w:pStyle w:val="Lijstalinea"/>
+        <w:numPr>
+          <w:ilvl w:val="0"/>
+          <w:numId w:val="4"/>
+        </w:numPr>
+      </w:pPr>
+      <w:r>
+        <w:t xml:space="preserve">Voeg de methode </w:t>
+      </w:r>
+      <w:proofErr w:type="spellStart"/>
+      <w:r>
+        <w:t>ToBitmap</w:t>
+      </w:r>
+      <w:proofErr w:type="spellEnd"/>
+      <w:r>
+        <w:t xml:space="preserve"> aan </w:t>
+      </w:r>
+      <w:proofErr w:type="spellStart"/>
+      <w:r>
+        <w:t>Schet.cs</w:t>
+      </w:r>
+      <w:proofErr w:type="spellEnd"/>
+      <w:r>
+        <w:t xml:space="preserve"> toe. Op dit moment doet dit alleen een return met de huidige </w:t>
+      </w:r>
+      <w:proofErr w:type="spellStart"/>
+      <w:r>
+        <w:t>bitmap</w:t>
+      </w:r>
+      <w:proofErr w:type="spellEnd"/>
+      <w:r>
+        <w:t xml:space="preserve">. In volgende veranderingen kan het gebruikt worden om een </w:t>
+      </w:r>
+      <w:proofErr w:type="spellStart"/>
+      <w:r>
+        <w:t>bitmap</w:t>
+      </w:r>
+      <w:proofErr w:type="spellEnd"/>
+      <w:r>
+        <w:t xml:space="preserve"> te maken van de lijst van elem</w:t>
+      </w:r>
       <w:bookmarkStart w:id="0" w:name="_GoBack"/>
       <w:bookmarkEnd w:id="0"/>
+      <w:r>
+        <w:t>enten.</w:t>
+      </w:r>
     </w:p>
     <w:sectPr>
       <w:pgSz w:w="11906" w:h="16838"/>
@@ -176,8 +307,121 @@
 </file>
 
 <file path=word/numbering.xml><?xml version="1.0" encoding="utf-8"?>
-<w:numbering xmlns:wpc="http://schemas.microsoft.com/office/word/2010/wordprocessingCanvas" xmlns:cx="http://schemas.microsoft.com/office/drawing/2014/chartex" xmlns:cx1="http://schemas.microsoft.com/office/drawing/2015/9/8/chartex" xmlns:cx2="http://schemas.microsoft.com/office/drawing/2015/10/21/chartex" xmlns:mc="http://schemas.openxmlformats.org/markup-compatibility/2006" xmlns:o="urn:schemas-microsoft-com:office:office" xmlns:r="http://schemas.openxmlformats.org/officeDocument/2006/relationships" xmlns:m="http://schemas.openxmlformats.org/officeDocument/2006/math" xmlns:v="urn:schemas-microsoft-com:vml" xmlns:wp14="http://schemas.microsoft.com/office/word/2010/wordprocessingDrawing" xmlns:wp="http://schemas.openxmlformats.org/drawingml/2006/wordprocessingDrawing" xmlns:w10="urn:schemas-microsoft-com:office:word" xmlns:w="http://schemas.openxmlformats.org/wordprocessingml/2006/main" xmlns:w14="http://schemas.microsoft.com/office/word/2010/wordml" xmlns:w15="http://schemas.microsoft.com/office/word/2012/wordml" xmlns:w16se="http://schemas.microsoft.com/office/word/2015/wordml/symex" xmlns:wpg="http://schemas.microsoft.com/office/word/2010/wordprocessingGroup" xmlns:wpi="http://schemas.microsoft.com/office/word/2010/wordprocessingInk" xmlns:wne="http://schemas.microsoft.com/office/word/2006/wordml" xmlns:wps="http://schemas.microsoft.com/office/word/2010/wordprocessingShape" mc:Ignorable="w14 w15 w16se wp14">
+<w:numbering xmlns:wpc="http://schemas.microsoft.com/office/word/2010/wordprocessingCanvas" xmlns:cx="http://schemas.microsoft.com/office/drawing/2014/chartex" xmlns:cx1="http://schemas.microsoft.com/office/drawing/2015/9/8/chartex" xmlns:cx2="http://schemas.microsoft.com/office/drawing/2015/10/21/chartex" xmlns:cx3="http://schemas.microsoft.com/office/drawing/2016/5/9/chartex" xmlns:cx4="http://schemas.microsoft.com/office/drawing/2016/5/10/chartex" xmlns:cx5="http://schemas.microsoft.com/office/drawing/2016/5/11/chartex" xmlns:mc="http://schemas.openxmlformats.org/markup-compatibility/2006" xmlns:o="urn:schemas-microsoft-com:office:office" xmlns:r="http://schemas.openxmlformats.org/officeDocument/2006/relationships" xmlns:m="http://schemas.openxmlformats.org/officeDocument/2006/math" xmlns:v="urn:schemas-microsoft-com:vml" xmlns:wp14="http://schemas.microsoft.com/office/word/2010/wordprocessingDrawing" xmlns:wp="http://schemas.openxmlformats.org/drawingml/2006/wordprocessingDrawing" xmlns:w10="urn:schemas-microsoft-com:office:word" xmlns:w="http://schemas.openxmlformats.org/wordprocessingml/2006/main" xmlns:w14="http://schemas.microsoft.com/office/word/2010/wordml" xmlns:w15="http://schemas.microsoft.com/office/word/2012/wordml" xmlns:w16se="http://schemas.microsoft.com/office/word/2015/wordml/symex" xmlns:wpg="http://schemas.microsoft.com/office/word/2010/wordprocessingGroup" xmlns:wpi="http://schemas.microsoft.com/office/word/2010/wordprocessingInk" xmlns:wne="http://schemas.microsoft.com/office/word/2006/wordml" xmlns:wps="http://schemas.microsoft.com/office/word/2010/wordprocessingShape" mc:Ignorable="w14 w15 w16se wp14">
   <w:abstractNum w:abstractNumId="0" w15:restartNumberingAfterBreak="0">
+    <w:nsid w:val="39DA1C18"/>
+    <w:multiLevelType w:val="hybridMultilevel"/>
+    <w:tmpl w:val="07ACC872"/>
+    <w:lvl w:ilvl="0" w:tplc="08090001">
+      <w:start w:val="1"/>
+      <w:numFmt w:val="bullet"/>
+      <w:lvlText w:val=""/>
+      <w:lvlJc w:val="left"/>
+      <w:pPr>
+        <w:ind w:left="720" w:hanging="360"/>
+      </w:pPr>
+      <w:rPr>
+        <w:rFonts w:ascii="Symbol" w:hAnsi="Symbol" w:hint="default"/>
+      </w:rPr>
+    </w:lvl>
+    <w:lvl w:ilvl="1" w:tplc="08090003" w:tentative="1">
+      <w:start w:val="1"/>
+      <w:numFmt w:val="bullet"/>
+      <w:lvlText w:val="o"/>
+      <w:lvlJc w:val="left"/>
+      <w:pPr>
+        <w:ind w:left="1440" w:hanging="360"/>
+      </w:pPr>
+      <w:rPr>
+        <w:rFonts w:ascii="Courier New" w:hAnsi="Courier New" w:cs="Courier New" w:hint="default"/>
+      </w:rPr>
+    </w:lvl>
+    <w:lvl w:ilvl="2" w:tplc="08090005" w:tentative="1">
+      <w:start w:val="1"/>
+      <w:numFmt w:val="bullet"/>
+      <w:lvlText w:val=""/>
+      <w:lvlJc w:val="left"/>
+      <w:pPr>
+        <w:ind w:left="2160" w:hanging="360"/>
+      </w:pPr>
+      <w:rPr>
+        <w:rFonts w:ascii="Wingdings" w:hAnsi="Wingdings" w:hint="default"/>
+      </w:rPr>
+    </w:lvl>
+    <w:lvl w:ilvl="3" w:tplc="08090001" w:tentative="1">
+      <w:start w:val="1"/>
+      <w:numFmt w:val="bullet"/>
+      <w:lvlText w:val=""/>
+      <w:lvlJc w:val="left"/>
+      <w:pPr>
+        <w:ind w:left="2880" w:hanging="360"/>
+      </w:pPr>
+      <w:rPr>
+        <w:rFonts w:ascii="Symbol" w:hAnsi="Symbol" w:hint="default"/>
+      </w:rPr>
+    </w:lvl>
+    <w:lvl w:ilvl="4" w:tplc="08090003" w:tentative="1">
+      <w:start w:val="1"/>
+      <w:numFmt w:val="bullet"/>
+      <w:lvlText w:val="o"/>
+      <w:lvlJc w:val="left"/>
+      <w:pPr>
+        <w:ind w:left="3600" w:hanging="360"/>
+      </w:pPr>
+      <w:rPr>
+        <w:rFonts w:ascii="Courier New" w:hAnsi="Courier New" w:cs="Courier New" w:hint="default"/>
+      </w:rPr>
+    </w:lvl>
+    <w:lvl w:ilvl="5" w:tplc="08090005" w:tentative="1">
+      <w:start w:val="1"/>
+      <w:numFmt w:val="bullet"/>
+      <w:lvlText w:val=""/>
+      <w:lvlJc w:val="left"/>
+      <w:pPr>
+        <w:ind w:left="4320" w:hanging="360"/>
+      </w:pPr>
+      <w:rPr>
+        <w:rFonts w:ascii="Wingdings" w:hAnsi="Wingdings" w:hint="default"/>
+      </w:rPr>
+    </w:lvl>
+    <w:lvl w:ilvl="6" w:tplc="08090001" w:tentative="1">
+      <w:start w:val="1"/>
+      <w:numFmt w:val="bullet"/>
+      <w:lvlText w:val=""/>
+      <w:lvlJc w:val="left"/>
+      <w:pPr>
+        <w:ind w:left="5040" w:hanging="360"/>
+      </w:pPr>
+      <w:rPr>
+        <w:rFonts w:ascii="Symbol" w:hAnsi="Symbol" w:hint="default"/>
+      </w:rPr>
+    </w:lvl>
+    <w:lvl w:ilvl="7" w:tplc="08090003" w:tentative="1">
+      <w:start w:val="1"/>
+      <w:numFmt w:val="bullet"/>
+      <w:lvlText w:val="o"/>
+      <w:lvlJc w:val="left"/>
+      <w:pPr>
+        <w:ind w:left="5760" w:hanging="360"/>
+      </w:pPr>
+      <w:rPr>
+        <w:rFonts w:ascii="Courier New" w:hAnsi="Courier New" w:cs="Courier New" w:hint="default"/>
+      </w:rPr>
+    </w:lvl>
+    <w:lvl w:ilvl="8" w:tplc="08090005" w:tentative="1">
+      <w:start w:val="1"/>
+      <w:numFmt w:val="bullet"/>
+      <w:lvlText w:val=""/>
+      <w:lvlJc w:val="left"/>
+      <w:pPr>
+        <w:ind w:left="6480" w:hanging="360"/>
+      </w:pPr>
+      <w:rPr>
+        <w:rFonts w:ascii="Wingdings" w:hAnsi="Wingdings" w:hint="default"/>
+      </w:rPr>
+    </w:lvl>
+  </w:abstractNum>
+  <w:abstractNum w:abstractNumId="1" w15:restartNumberingAfterBreak="0">
     <w:nsid w:val="505A5EAB"/>
     <w:multiLevelType w:val="hybridMultilevel"/>
     <w:tmpl w:val="FD52E8C4"/>
@@ -290,7 +534,120 @@
       </w:rPr>
     </w:lvl>
   </w:abstractNum>
-  <w:abstractNum w:abstractNumId="1" w15:restartNumberingAfterBreak="0">
+  <w:abstractNum w:abstractNumId="2" w15:restartNumberingAfterBreak="0">
+    <w:nsid w:val="57FF14D7"/>
+    <w:multiLevelType w:val="hybridMultilevel"/>
+    <w:tmpl w:val="7D14DE6C"/>
+    <w:lvl w:ilvl="0" w:tplc="08090001">
+      <w:start w:val="1"/>
+      <w:numFmt w:val="bullet"/>
+      <w:lvlText w:val=""/>
+      <w:lvlJc w:val="left"/>
+      <w:pPr>
+        <w:ind w:left="720" w:hanging="360"/>
+      </w:pPr>
+      <w:rPr>
+        <w:rFonts w:ascii="Symbol" w:hAnsi="Symbol" w:hint="default"/>
+      </w:rPr>
+    </w:lvl>
+    <w:lvl w:ilvl="1" w:tplc="08090003" w:tentative="1">
+      <w:start w:val="1"/>
+      <w:numFmt w:val="bullet"/>
+      <w:lvlText w:val="o"/>
+      <w:lvlJc w:val="left"/>
+      <w:pPr>
+        <w:ind w:left="1440" w:hanging="360"/>
+      </w:pPr>
+      <w:rPr>
+        <w:rFonts w:ascii="Courier New" w:hAnsi="Courier New" w:cs="Courier New" w:hint="default"/>
+      </w:rPr>
+    </w:lvl>
+    <w:lvl w:ilvl="2" w:tplc="08090005" w:tentative="1">
+      <w:start w:val="1"/>
+      <w:numFmt w:val="bullet"/>
+      <w:lvlText w:val=""/>
+      <w:lvlJc w:val="left"/>
+      <w:pPr>
+        <w:ind w:left="2160" w:hanging="360"/>
+      </w:pPr>
+      <w:rPr>
+        <w:rFonts w:ascii="Wingdings" w:hAnsi="Wingdings" w:hint="default"/>
+      </w:rPr>
+    </w:lvl>
+    <w:lvl w:ilvl="3" w:tplc="08090001" w:tentative="1">
+      <w:start w:val="1"/>
+      <w:numFmt w:val="bullet"/>
+      <w:lvlText w:val=""/>
+      <w:lvlJc w:val="left"/>
+      <w:pPr>
+        <w:ind w:left="2880" w:hanging="360"/>
+      </w:pPr>
+      <w:rPr>
+        <w:rFonts w:ascii="Symbol" w:hAnsi="Symbol" w:hint="default"/>
+      </w:rPr>
+    </w:lvl>
+    <w:lvl w:ilvl="4" w:tplc="08090003" w:tentative="1">
+      <w:start w:val="1"/>
+      <w:numFmt w:val="bullet"/>
+      <w:lvlText w:val="o"/>
+      <w:lvlJc w:val="left"/>
+      <w:pPr>
+        <w:ind w:left="3600" w:hanging="360"/>
+      </w:pPr>
+      <w:rPr>
+        <w:rFonts w:ascii="Courier New" w:hAnsi="Courier New" w:cs="Courier New" w:hint="default"/>
+      </w:rPr>
+    </w:lvl>
+    <w:lvl w:ilvl="5" w:tplc="08090005" w:tentative="1">
+      <w:start w:val="1"/>
+      <w:numFmt w:val="bullet"/>
+      <w:lvlText w:val=""/>
+      <w:lvlJc w:val="left"/>
+      <w:pPr>
+        <w:ind w:left="4320" w:hanging="360"/>
+      </w:pPr>
+      <w:rPr>
+        <w:rFonts w:ascii="Wingdings" w:hAnsi="Wingdings" w:hint="default"/>
+      </w:rPr>
+    </w:lvl>
+    <w:lvl w:ilvl="6" w:tplc="08090001" w:tentative="1">
+      <w:start w:val="1"/>
+      <w:numFmt w:val="bullet"/>
+      <w:lvlText w:val=""/>
+      <w:lvlJc w:val="left"/>
+      <w:pPr>
+        <w:ind w:left="5040" w:hanging="360"/>
+      </w:pPr>
+      <w:rPr>
+        <w:rFonts w:ascii="Symbol" w:hAnsi="Symbol" w:hint="default"/>
+      </w:rPr>
+    </w:lvl>
+    <w:lvl w:ilvl="7" w:tplc="08090003" w:tentative="1">
+      <w:start w:val="1"/>
+      <w:numFmt w:val="bullet"/>
+      <w:lvlText w:val="o"/>
+      <w:lvlJc w:val="left"/>
+      <w:pPr>
+        <w:ind w:left="5760" w:hanging="360"/>
+      </w:pPr>
+      <w:rPr>
+        <w:rFonts w:ascii="Courier New" w:hAnsi="Courier New" w:cs="Courier New" w:hint="default"/>
+      </w:rPr>
+    </w:lvl>
+    <w:lvl w:ilvl="8" w:tplc="08090005" w:tentative="1">
+      <w:start w:val="1"/>
+      <w:numFmt w:val="bullet"/>
+      <w:lvlText w:val=""/>
+      <w:lvlJc w:val="left"/>
+      <w:pPr>
+        <w:ind w:left="6480" w:hanging="360"/>
+      </w:pPr>
+      <w:rPr>
+        <w:rFonts w:ascii="Wingdings" w:hAnsi="Wingdings" w:hint="default"/>
+      </w:rPr>
+    </w:lvl>
+  </w:abstractNum>
+  <w:abstractNum w:abstractNumId="3" w15:restartNumberingAfterBreak="0">
     <w:nsid w:val="5D7756B3"/>
     <w:multiLevelType w:val="hybridMultilevel"/>
     <w:tmpl w:val="B5BC8620"/>
@@ -404,9 +761,15 @@
     </w:lvl>
   </w:abstractNum>
   <w:num w:numId="1">
+    <w:abstractNumId w:val="3"/>
+  </w:num>
+  <w:num w:numId="2">
     <w:abstractNumId w:val="1"/>
   </w:num>
-  <w:num w:numId="2">
+  <w:num w:numId="3">
+    <w:abstractNumId w:val="2"/>
+  </w:num>
+  <w:num w:numId="4">
     <w:abstractNumId w:val="0"/>
   </w:num>
 </w:numbering>
@@ -429,7 +792,7 @@
       </w:pPr>
     </w:pPrDefault>
   </w:docDefaults>
-  <w:latentStyles w:defLockedState="0" w:defUIPriority="99" w:defSemiHidden="0" w:defUnhideWhenUsed="0" w:defQFormat="0" w:count="372">
+  <w:latentStyles w:defLockedState="0" w:defUIPriority="99" w:defSemiHidden="0" w:defUnhideWhenUsed="0" w:defQFormat="0" w:count="374">
     <w:lsdException w:name="Normal" w:uiPriority="0" w:qFormat="1"/>
     <w:lsdException w:name="heading 1" w:uiPriority="9" w:qFormat="1"/>
     <w:lsdException w:name="heading 2" w:semiHidden="1" w:uiPriority="9" w:unhideWhenUsed="1" w:qFormat="1"/>
@@ -535,7 +898,6 @@
     <w:lsdException w:name="HTML Sample" w:semiHidden="1" w:unhideWhenUsed="1"/>
     <w:lsdException w:name="HTML Typewriter" w:semiHidden="1" w:unhideWhenUsed="1"/>
     <w:lsdException w:name="HTML Variable" w:semiHidden="1" w:unhideWhenUsed="1"/>
-    <w:lsdException w:name="Normal Table" w:semiHidden="1" w:unhideWhenUsed="1"/>
     <w:lsdException w:name="annotation subject" w:semiHidden="1" w:unhideWhenUsed="1"/>
     <w:lsdException w:name="No List" w:semiHidden="1" w:unhideWhenUsed="1"/>
     <w:lsdException w:name="Outline List 1" w:semiHidden="1" w:unhideWhenUsed="1"/>
@@ -581,11 +943,9 @@
     <w:lsdException w:name="Table Subtle 1" w:semiHidden="1" w:unhideWhenUsed="1"/>
     <w:lsdException w:name="Table Subtle 2" w:semiHidden="1" w:unhideWhenUsed="1"/>
     <w:lsdException w:name="Table Web 1" w:semiHidden="1" w:unhideWhenUsed="1"/>
-    <w:lsdException w:name="Table Web 2" w:semiHidden="1" w:unhideWhenUsed="1"/>
     <w:lsdException w:name="Table Web 3" w:semiHidden="1" w:unhideWhenUsed="1"/>
     <w:lsdException w:name="Balloon Text" w:semiHidden="1" w:unhideWhenUsed="1"/>
     <w:lsdException w:name="Table Grid" w:uiPriority="39"/>
-    <w:lsdException w:name="Table Theme" w:semiHidden="1" w:unhideWhenUsed="1"/>
     <w:lsdException w:name="Placeholder Text" w:semiHidden="1"/>
     <w:lsdException w:name="No Spacing" w:uiPriority="1" w:qFormat="1"/>
     <w:lsdException w:name="Light Shading" w:uiPriority="60"/>
@@ -802,6 +1162,8 @@
     <w:lsdException w:name="List Table 6 Colorful Accent 6" w:uiPriority="51"/>
     <w:lsdException w:name="List Table 7 Colorful Accent 6" w:uiPriority="52"/>
     <w:lsdException w:name="Mention" w:semiHidden="1" w:unhideWhenUsed="1"/>
+    <w:lsdException w:name="Smart Hyperlink" w:semiHidden="1" w:unhideWhenUsed="1"/>
+    <w:lsdException w:name="Hashtag" w:semiHidden="1" w:unhideWhenUsed="1"/>
   </w:latentStyles>
   <w:style w:type="paragraph" w:default="1" w:styleId="Standaard">
     <w:name w:val="Normal"/>
@@ -909,6 +1271,18 @@
       <w:ind w:left="720"/>
       <w:contextualSpacing/>
     </w:pPr>
+  </w:style>
+  <w:style w:type="character" w:styleId="Subtielebenadrukking">
+    <w:name w:val="Subtle Emphasis"/>
+    <w:basedOn w:val="Standaardalinea-lettertype"/>
+    <w:uiPriority w:val="19"/>
+    <w:qFormat/>
+    <w:rsid w:val="00C74198"/>
+    <w:rPr>
+      <w:i/>
+      <w:iCs/>
+      <w:color w:val="404040" w:themeColor="text1" w:themeTint="BF"/>
+    </w:rPr>
   </w:style>
 </w:styles>
 </file>

</xml_diff>